<commit_message>
add images pet shop
</commit_message>
<xml_diff>
--- a/Documents/Box-Model.docx
+++ b/Documents/Box-Model.docx
@@ -1556,14 +1556,6 @@
       </w:r>
       <w:proofErr w:type="spellEnd"/>
       <w:proofErr w:type="gramEnd"/>
-    </w:p>
-    <w:p>
-      <w:pPr>
-        <w:rPr>
-          <w:sz w:val="24"/>
-          <w:szCs w:val="24"/>
-        </w:rPr>
-      </w:pPr>
       <w:r>
         <w:rPr>
           <w:noProof/>
@@ -1633,12 +1625,20 @@
           </wp:anchor>
         </w:drawing>
       </w:r>
-      <w:r>
-        <w:rPr>
-          <w:sz w:val="24"/>
-          <w:szCs w:val="24"/>
-        </w:rPr>
-        <w:t xml:space="preserve">                        </w:t>
+    </w:p>
+    <w:p>
+      <w:pPr>
+        <w:rPr>
+          <w:sz w:val="24"/>
+          <w:szCs w:val="24"/>
+        </w:rPr>
+      </w:pPr>
+      <w:r>
+        <w:rPr>
+          <w:sz w:val="24"/>
+          <w:szCs w:val="24"/>
+        </w:rPr>
+        <w:tab/>
       </w:r>
       <w:r>
         <w:rPr>
@@ -1676,7 +1676,7 @@
           <w:sz w:val="24"/>
           <w:szCs w:val="24"/>
         </w:rPr>
-        <w:t>row</w:t>
+        <w:t>column</w:t>
       </w:r>
       <w:proofErr w:type="spellEnd"/>
       <w:r>
@@ -1685,6 +1685,58 @@
           <w:szCs w:val="24"/>
         </w:rPr>
         <w:t>;</w:t>
+      </w:r>
+    </w:p>
+    <w:p>
+      <w:pPr>
+        <w:rPr>
+          <w:sz w:val="24"/>
+          <w:szCs w:val="24"/>
+        </w:rPr>
+      </w:pPr>
+      <w:r>
+        <w:rPr>
+          <w:sz w:val="24"/>
+          <w:szCs w:val="24"/>
+        </w:rPr>
+        <w:t xml:space="preserve">    </w:t>
+      </w:r>
+      <w:r>
+        <w:rPr>
+          <w:sz w:val="24"/>
+          <w:szCs w:val="24"/>
+        </w:rPr>
+        <w:tab/>
+      </w:r>
+      <w:r>
+        <w:rPr>
+          <w:sz w:val="24"/>
+          <w:szCs w:val="24"/>
+        </w:rPr>
+        <w:tab/>
+      </w:r>
+      <w:r>
+        <w:rPr>
+          <w:sz w:val="24"/>
+          <w:szCs w:val="24"/>
+        </w:rPr>
+        <w:tab/>
+      </w:r>
+      <w:proofErr w:type="spellStart"/>
+      <w:r>
+        <w:rPr>
+          <w:sz w:val="24"/>
+          <w:szCs w:val="24"/>
+        </w:rPr>
+        <w:t>flex</w:t>
+      </w:r>
+      <w:proofErr w:type="spellEnd"/>
+      <w:r>
+        <w:rPr>
+          <w:sz w:val="24"/>
+          <w:szCs w:val="24"/>
+        </w:rPr>
+        <w:t>-wrap: wrap;</w:t>
       </w:r>
     </w:p>
     <w:p>
@@ -2965,7 +3017,6 @@
   <w:style w:type="character" w:default="1" w:styleId="Fontepargpadro">
     <w:name w:val="Default Paragraph Font"/>
     <w:uiPriority w:val="1"/>
-    <w:semiHidden/>
     <w:unhideWhenUsed/>
   </w:style>
   <w:style w:type="table" w:default="1" w:styleId="Tabelanormal">

</xml_diff>

<commit_message>
update class 02 position
</commit_message>
<xml_diff>
--- a/Documents/Box-Model.docx
+++ b/Documents/Box-Model.docx
@@ -191,6 +191,7 @@
         <w:t>-</w:t>
       </w:r>
       <w:proofErr w:type="spellStart"/>
+      <w:proofErr w:type="gramStart"/>
       <w:r>
         <w:rPr>
           <w:sz w:val="24"/>
@@ -199,6 +200,7 @@
         <w:t>width</w:t>
       </w:r>
       <w:proofErr w:type="spellEnd"/>
+      <w:proofErr w:type="gramEnd"/>
       <w:r>
         <w:rPr>
           <w:sz w:val="24"/>
@@ -268,6 +270,7 @@
         <w:t>-</w:t>
       </w:r>
       <w:proofErr w:type="spellStart"/>
+      <w:proofErr w:type="gramStart"/>
       <w:r>
         <w:rPr>
           <w:sz w:val="24"/>
@@ -276,6 +279,7 @@
         <w:t>content</w:t>
       </w:r>
       <w:proofErr w:type="spellEnd"/>
+      <w:proofErr w:type="gramEnd"/>
     </w:p>
     <w:p>
       <w:pPr>
@@ -306,6 +310,7 @@
         <w:t>-</w:t>
       </w:r>
       <w:proofErr w:type="spellStart"/>
+      <w:proofErr w:type="gramStart"/>
       <w:r>
         <w:rPr>
           <w:sz w:val="24"/>
@@ -314,6 +319,7 @@
         <w:t>border</w:t>
       </w:r>
       <w:proofErr w:type="spellEnd"/>
+      <w:proofErr w:type="gramEnd"/>
     </w:p>
     <w:p>
       <w:pPr>
@@ -351,6 +357,7 @@
         <w:t>-</w:t>
       </w:r>
       <w:proofErr w:type="spellStart"/>
+      <w:proofErr w:type="gramStart"/>
       <w:r>
         <w:rPr>
           <w:sz w:val="24"/>
@@ -359,6 +366,7 @@
         <w:t>padding</w:t>
       </w:r>
       <w:proofErr w:type="spellEnd"/>
+      <w:proofErr w:type="gramEnd"/>
     </w:p>
     <w:p>
       <w:pPr>
@@ -389,6 +397,7 @@
         <w:t>-</w:t>
       </w:r>
       <w:proofErr w:type="spellStart"/>
+      <w:proofErr w:type="gramStart"/>
       <w:r>
         <w:rPr>
           <w:sz w:val="24"/>
@@ -397,20 +406,20 @@
         <w:t>margin</w:t>
       </w:r>
       <w:proofErr w:type="spellEnd"/>
-    </w:p>
-    <w:p>
-      <w:pPr>
-        <w:rPr>
-          <w:sz w:val="24"/>
-          <w:szCs w:val="24"/>
-        </w:rPr>
-      </w:pPr>
-      <w:r>
-        <w:rPr>
-          <w:sz w:val="24"/>
-          <w:szCs w:val="24"/>
-        </w:rPr>
-        <w:lastRenderedPageBreak/>
+      <w:proofErr w:type="gramEnd"/>
+    </w:p>
+    <w:p>
+      <w:pPr>
+        <w:rPr>
+          <w:sz w:val="24"/>
+          <w:szCs w:val="24"/>
+        </w:rPr>
+      </w:pPr>
+      <w:r>
+        <w:rPr>
+          <w:sz w:val="24"/>
+          <w:szCs w:val="24"/>
+        </w:rPr>
         <w:t>     </w:t>
       </w:r>
       <w:r>
@@ -684,7 +693,6 @@
           <w:sz w:val="24"/>
           <w:szCs w:val="24"/>
         </w:rPr>
-        <w:lastRenderedPageBreak/>
         <w:tab/>
       </w:r>
       <w:proofErr w:type="spellStart"/>
@@ -720,6 +728,7 @@
           <w:sz w:val="24"/>
           <w:szCs w:val="24"/>
         </w:rPr>
+        <w:lastRenderedPageBreak/>
         <w:t>                 </w:t>
       </w:r>
       <w:r>
@@ -743,15 +752,23 @@
           <w:sz w:val="24"/>
           <w:szCs w:val="24"/>
         </w:rPr>
-        <w:t xml:space="preserve"> &gt; </w:t>
-      </w:r>
-      <w:r>
-        <w:rPr>
-          <w:sz w:val="24"/>
-          <w:szCs w:val="24"/>
-        </w:rPr>
         <w:t xml:space="preserve"> </w:t>
       </w:r>
+      <w:proofErr w:type="gramStart"/>
+      <w:r>
+        <w:rPr>
+          <w:sz w:val="24"/>
+          <w:szCs w:val="24"/>
+        </w:rPr>
+        <w:t xml:space="preserve">&gt; </w:t>
+      </w:r>
+      <w:r>
+        <w:rPr>
+          <w:sz w:val="24"/>
+          <w:szCs w:val="24"/>
+        </w:rPr>
+        <w:t xml:space="preserve"> </w:t>
+      </w:r>
       <w:r>
         <w:rPr>
           <w:sz w:val="24"/>
@@ -759,6 +776,7 @@
         </w:rPr>
         <w:t>top</w:t>
       </w:r>
+      <w:proofErr w:type="gramEnd"/>
       <w:r>
         <w:rPr>
           <w:sz w:val="24"/>
@@ -1143,44 +1161,284 @@
           <w:szCs w:val="24"/>
         </w:rPr>
       </w:pPr>
-      <w:r>
-        <w:rPr>
-          <w:sz w:val="24"/>
-          <w:szCs w:val="24"/>
-        </w:rPr>
-        <w:t xml:space="preserve">          </w:t>
-      </w:r>
-    </w:p>
-    <w:p>
-      <w:pPr>
+    </w:p>
+    <w:p>
+      <w:pPr>
+        <w:ind w:firstLine="708"/>
+        <w:rPr>
+          <w:sz w:val="24"/>
+          <w:szCs w:val="24"/>
+        </w:rPr>
+      </w:pPr>
+      <w:r>
         <w:rPr>
           <w:b/>
           <w:bCs/>
           <w:sz w:val="24"/>
           <w:szCs w:val="24"/>
         </w:rPr>
-      </w:pPr>
-      <w:r>
-        <w:rPr>
-          <w:sz w:val="24"/>
-          <w:szCs w:val="24"/>
-        </w:rPr>
-        <w:t>           </w:t>
-      </w:r>
-      <w:r>
-        <w:rPr>
-          <w:sz w:val="24"/>
-          <w:szCs w:val="24"/>
-        </w:rPr>
-        <w:tab/>
-      </w:r>
-      <w:r>
+        <w:t>Position</w:t>
+      </w:r>
+      <w:r>
+        <w:rPr>
+          <w:sz w:val="24"/>
+          <w:szCs w:val="24"/>
+        </w:rPr>
+        <w:t xml:space="preserve"> </w:t>
+      </w:r>
+    </w:p>
+    <w:p>
+      <w:pPr>
+        <w:rPr>
+          <w:sz w:val="24"/>
+          <w:szCs w:val="24"/>
+        </w:rPr>
+      </w:pPr>
+      <w:r>
+        <w:rPr>
+          <w:sz w:val="24"/>
+          <w:szCs w:val="24"/>
+        </w:rPr>
+        <w:t>                    -</w:t>
+      </w:r>
+      <w:proofErr w:type="spellStart"/>
+      <w:proofErr w:type="gramStart"/>
+      <w:r>
+        <w:rPr>
+          <w:sz w:val="24"/>
+          <w:szCs w:val="24"/>
+        </w:rPr>
+        <w:t>static</w:t>
+      </w:r>
+      <w:proofErr w:type="spellEnd"/>
+      <w:proofErr w:type="gramEnd"/>
+      <w:r>
+        <w:rPr>
+          <w:sz w:val="24"/>
+          <w:szCs w:val="24"/>
+        </w:rPr>
+        <w:t xml:space="preserve">      </w:t>
+      </w:r>
+    </w:p>
+    <w:p>
+      <w:pPr>
+        <w:rPr>
+          <w:sz w:val="24"/>
+          <w:szCs w:val="24"/>
+        </w:rPr>
+      </w:pPr>
+      <w:r>
+        <w:rPr>
+          <w:sz w:val="24"/>
+          <w:szCs w:val="24"/>
+        </w:rPr>
+        <w:t>                    -</w:t>
+      </w:r>
+      <w:proofErr w:type="spellStart"/>
+      <w:proofErr w:type="gramStart"/>
+      <w:r>
+        <w:rPr>
+          <w:sz w:val="24"/>
+          <w:szCs w:val="24"/>
+        </w:rPr>
+        <w:t>relative</w:t>
+      </w:r>
+      <w:proofErr w:type="spellEnd"/>
+      <w:proofErr w:type="gramEnd"/>
+      <w:r>
+        <w:rPr>
+          <w:sz w:val="24"/>
+          <w:szCs w:val="24"/>
+        </w:rPr>
+        <w:t xml:space="preserve">    </w:t>
+      </w:r>
+    </w:p>
+    <w:p>
+      <w:pPr>
+        <w:rPr>
+          <w:sz w:val="24"/>
+          <w:szCs w:val="24"/>
+        </w:rPr>
+      </w:pPr>
+      <w:r>
+        <w:rPr>
+          <w:sz w:val="24"/>
+          <w:szCs w:val="24"/>
+        </w:rPr>
+        <w:t>                    -</w:t>
+      </w:r>
+      <w:proofErr w:type="spellStart"/>
+      <w:proofErr w:type="gramStart"/>
+      <w:r>
+        <w:rPr>
+          <w:sz w:val="24"/>
+          <w:szCs w:val="24"/>
+        </w:rPr>
+        <w:t>absolute</w:t>
+      </w:r>
+      <w:proofErr w:type="spellEnd"/>
+      <w:proofErr w:type="gramEnd"/>
+      <w:r>
+        <w:rPr>
+          <w:sz w:val="24"/>
+          <w:szCs w:val="24"/>
+        </w:rPr>
+        <w:t xml:space="preserve">    </w:t>
+      </w:r>
+    </w:p>
+    <w:p>
+      <w:pPr>
+        <w:rPr>
+          <w:sz w:val="24"/>
+          <w:szCs w:val="24"/>
+        </w:rPr>
+      </w:pPr>
+      <w:r>
+        <w:rPr>
+          <w:sz w:val="24"/>
+          <w:szCs w:val="24"/>
+        </w:rPr>
+        <w:t>                    -</w:t>
+      </w:r>
+      <w:proofErr w:type="spellStart"/>
+      <w:proofErr w:type="gramStart"/>
+      <w:r>
+        <w:rPr>
+          <w:sz w:val="24"/>
+          <w:szCs w:val="24"/>
+        </w:rPr>
+        <w:t>sticky</w:t>
+      </w:r>
+      <w:proofErr w:type="spellEnd"/>
+      <w:proofErr w:type="gramEnd"/>
+    </w:p>
+    <w:p>
+      <w:pPr>
+        <w:rPr>
+          <w:sz w:val="24"/>
+          <w:szCs w:val="24"/>
+        </w:rPr>
+      </w:pPr>
+      <w:r>
+        <w:rPr>
+          <w:sz w:val="24"/>
+          <w:szCs w:val="24"/>
+        </w:rPr>
+        <w:t>                    -</w:t>
+      </w:r>
+      <w:proofErr w:type="spellStart"/>
+      <w:proofErr w:type="gramStart"/>
+      <w:r>
+        <w:rPr>
+          <w:sz w:val="24"/>
+          <w:szCs w:val="24"/>
+        </w:rPr>
+        <w:t>fixed</w:t>
+      </w:r>
+      <w:proofErr w:type="spellEnd"/>
+      <w:proofErr w:type="gramEnd"/>
+    </w:p>
+    <w:p>
+      <w:pPr>
+        <w:rPr>
+          <w:sz w:val="24"/>
+          <w:szCs w:val="24"/>
+        </w:rPr>
+      </w:pPr>
+      <w:r>
+        <w:rPr>
+          <w:sz w:val="24"/>
+          <w:szCs w:val="24"/>
+        </w:rPr>
+        <w:t xml:space="preserve">                        (top, </w:t>
+      </w:r>
+      <w:proofErr w:type="spellStart"/>
+      <w:r>
+        <w:rPr>
+          <w:sz w:val="24"/>
+          <w:szCs w:val="24"/>
+        </w:rPr>
+        <w:t>right</w:t>
+      </w:r>
+      <w:proofErr w:type="spellEnd"/>
+      <w:r>
+        <w:rPr>
+          <w:sz w:val="24"/>
+          <w:szCs w:val="24"/>
+        </w:rPr>
+        <w:t xml:space="preserve">, </w:t>
+      </w:r>
+      <w:proofErr w:type="spellStart"/>
+      <w:r>
+        <w:rPr>
+          <w:sz w:val="24"/>
+          <w:szCs w:val="24"/>
+        </w:rPr>
+        <w:t>bottom</w:t>
+      </w:r>
+      <w:proofErr w:type="spellEnd"/>
+      <w:r>
+        <w:rPr>
+          <w:sz w:val="24"/>
+          <w:szCs w:val="24"/>
+        </w:rPr>
+        <w:t xml:space="preserve">, </w:t>
+      </w:r>
+      <w:proofErr w:type="spellStart"/>
+      <w:r>
+        <w:rPr>
+          <w:sz w:val="24"/>
+          <w:szCs w:val="24"/>
+        </w:rPr>
+        <w:t>left</w:t>
+      </w:r>
+      <w:proofErr w:type="spellEnd"/>
+      <w:r>
+        <w:rPr>
+          <w:sz w:val="24"/>
+          <w:szCs w:val="24"/>
+        </w:rPr>
+        <w:t>)</w:t>
+      </w:r>
+    </w:p>
+    <w:p>
+      <w:pPr>
+        <w:rPr>
+          <w:sz w:val="24"/>
+          <w:szCs w:val="24"/>
+        </w:rPr>
+      </w:pPr>
+    </w:p>
+    <w:p>
+      <w:pPr>
         <w:rPr>
           <w:b/>
           <w:bCs/>
           <w:sz w:val="24"/>
           <w:szCs w:val="24"/>
         </w:rPr>
+      </w:pPr>
+      <w:r>
+        <w:rPr>
+          <w:sz w:val="24"/>
+          <w:szCs w:val="24"/>
+        </w:rPr>
+        <w:t>             </w:t>
+      </w:r>
+      <w:r>
+        <w:rPr>
+          <w:sz w:val="24"/>
+          <w:szCs w:val="24"/>
+        </w:rPr>
+        <w:tab/>
+      </w:r>
+      <w:r>
+        <w:rPr>
+          <w:b/>
+          <w:bCs/>
+          <w:sz w:val="24"/>
+          <w:szCs w:val="24"/>
+        </w:rPr>
         <w:t>Display</w:t>
       </w:r>
     </w:p>
@@ -1220,6 +1478,7 @@
         <w:t xml:space="preserve">- </w:t>
       </w:r>
       <w:proofErr w:type="spellStart"/>
+      <w:proofErr w:type="gramStart"/>
       <w:r>
         <w:rPr>
           <w:sz w:val="24"/>
@@ -1228,6 +1487,7 @@
         <w:t>block</w:t>
       </w:r>
       <w:proofErr w:type="spellEnd"/>
+      <w:proofErr w:type="gramEnd"/>
     </w:p>
     <w:p>
       <w:pPr>
@@ -1294,6 +1554,7 @@
         <w:t xml:space="preserve">- </w:t>
       </w:r>
       <w:proofErr w:type="spellStart"/>
+      <w:proofErr w:type="gramStart"/>
       <w:r>
         <w:rPr>
           <w:sz w:val="24"/>
@@ -1302,6 +1563,7 @@
         <w:t>inline</w:t>
       </w:r>
       <w:proofErr w:type="spellEnd"/>
+      <w:proofErr w:type="gramEnd"/>
       <w:r>
         <w:rPr>
           <w:sz w:val="24"/>
@@ -1457,90 +1719,21 @@
       </w:pPr>
       <w:r>
         <w:rPr>
-          <w:sz w:val="24"/>
-          <w:szCs w:val="24"/>
-        </w:rPr>
-        <w:lastRenderedPageBreak/>
-        <w:t xml:space="preserve">                      </w:t>
-      </w:r>
-      <w:r>
-        <w:rPr>
-          <w:sz w:val="24"/>
-          <w:szCs w:val="24"/>
-        </w:rPr>
-        <w:tab/>
-      </w:r>
-      <w:r>
-        <w:rPr>
-          <w:sz w:val="24"/>
-          <w:szCs w:val="24"/>
-        </w:rPr>
-        <w:t xml:space="preserve">- </w:t>
-      </w:r>
-      <w:proofErr w:type="spellStart"/>
-      <w:r>
-        <w:rPr>
-          <w:sz w:val="24"/>
-          <w:szCs w:val="24"/>
-        </w:rPr>
-        <w:t>inline-block</w:t>
-      </w:r>
-      <w:proofErr w:type="spellEnd"/>
-    </w:p>
-    <w:p>
-      <w:pPr>
-        <w:rPr>
-          <w:sz w:val="24"/>
-          <w:szCs w:val="24"/>
-        </w:rPr>
-      </w:pPr>
-      <w:r>
-        <w:rPr>
-          <w:sz w:val="24"/>
-          <w:szCs w:val="24"/>
-        </w:rPr>
-        <w:t xml:space="preserve">                    </w:t>
-      </w:r>
-      <w:r>
-        <w:rPr>
-          <w:sz w:val="24"/>
-          <w:szCs w:val="24"/>
-        </w:rPr>
-        <w:tab/>
-      </w:r>
-      <w:r>
-        <w:rPr>
-          <w:sz w:val="24"/>
-          <w:szCs w:val="24"/>
-        </w:rPr>
-        <w:t xml:space="preserve">- </w:t>
-      </w:r>
-      <w:proofErr w:type="spellStart"/>
-      <w:r>
-        <w:rPr>
-          <w:sz w:val="24"/>
-          <w:szCs w:val="24"/>
-        </w:rPr>
-        <w:t>flex</w:t>
-      </w:r>
-      <w:proofErr w:type="spellEnd"/>
-      <w:r>
-        <w:rPr>
           <w:noProof/>
           <w:sz w:val="24"/>
           <w:szCs w:val="24"/>
         </w:rPr>
         <w:drawing>
-          <wp:anchor distT="0" distB="0" distL="114300" distR="114300" simplePos="0" relativeHeight="251658240" behindDoc="1" locked="0" layoutInCell="1" allowOverlap="1" wp14:anchorId="4AF5D724" wp14:editId="0170029F">
+          <wp:anchor distT="0" distB="0" distL="114300" distR="114300" simplePos="0" relativeHeight="251658240" behindDoc="1" locked="0" layoutInCell="1" allowOverlap="1" wp14:anchorId="4AF5D724" wp14:editId="035323D7">
             <wp:simplePos x="0" y="0"/>
-            <wp:positionH relativeFrom="column">
-              <wp:posOffset>3367684</wp:posOffset>
+            <wp:positionH relativeFrom="margin">
+              <wp:align>right</wp:align>
             </wp:positionH>
             <wp:positionV relativeFrom="paragraph">
-              <wp:posOffset>6985</wp:posOffset>
+              <wp:posOffset>6350</wp:posOffset>
             </wp:positionV>
-            <wp:extent cx="2481935" cy="3609975"/>
-            <wp:effectExtent l="0" t="0" r="0" b="0"/>
+            <wp:extent cx="1998980" cy="2908300"/>
+            <wp:effectExtent l="0" t="0" r="1270" b="6350"/>
             <wp:wrapNone/>
             <wp:docPr id="3" name="Imagem 3" descr="Gráfico, Gráfico de barras&#10;&#10;Descrição gerada automaticamente"/>
             <wp:cNvGraphicFramePr>
@@ -1571,7 +1764,7 @@
                   <pic:spPr bwMode="auto">
                     <a:xfrm>
                       <a:off x="0" y="0"/>
-                      <a:ext cx="2486348" cy="3616393"/>
+                      <a:ext cx="1998980" cy="2908300"/>
                     </a:xfrm>
                     <a:prstGeom prst="rect">
                       <a:avLst/>
@@ -1593,6 +1786,85 @@
           </wp:anchor>
         </w:drawing>
       </w:r>
+      <w:r>
+        <w:rPr>
+          <w:sz w:val="24"/>
+          <w:szCs w:val="24"/>
+        </w:rPr>
+        <w:t xml:space="preserve">                      </w:t>
+      </w:r>
+      <w:r>
+        <w:rPr>
+          <w:sz w:val="24"/>
+          <w:szCs w:val="24"/>
+        </w:rPr>
+        <w:tab/>
+      </w:r>
+      <w:r>
+        <w:rPr>
+          <w:sz w:val="24"/>
+          <w:szCs w:val="24"/>
+        </w:rPr>
+        <w:t xml:space="preserve">- </w:t>
+      </w:r>
+      <w:proofErr w:type="spellStart"/>
+      <w:proofErr w:type="gramStart"/>
+      <w:r>
+        <w:rPr>
+          <w:sz w:val="24"/>
+          <w:szCs w:val="24"/>
+        </w:rPr>
+        <w:t>inline</w:t>
+      </w:r>
+      <w:proofErr w:type="gramEnd"/>
+      <w:r>
+        <w:rPr>
+          <w:sz w:val="24"/>
+          <w:szCs w:val="24"/>
+        </w:rPr>
+        <w:t>-block</w:t>
+      </w:r>
+      <w:proofErr w:type="spellEnd"/>
+    </w:p>
+    <w:p>
+      <w:pPr>
+        <w:rPr>
+          <w:sz w:val="24"/>
+          <w:szCs w:val="24"/>
+        </w:rPr>
+      </w:pPr>
+      <w:r>
+        <w:rPr>
+          <w:sz w:val="24"/>
+          <w:szCs w:val="24"/>
+        </w:rPr>
+        <w:t xml:space="preserve">                    </w:t>
+      </w:r>
+      <w:r>
+        <w:rPr>
+          <w:sz w:val="24"/>
+          <w:szCs w:val="24"/>
+        </w:rPr>
+        <w:tab/>
+      </w:r>
+      <w:r>
+        <w:rPr>
+          <w:sz w:val="24"/>
+          <w:szCs w:val="24"/>
+        </w:rPr>
+        <w:t xml:space="preserve">- </w:t>
+      </w:r>
+      <w:proofErr w:type="spellStart"/>
+      <w:proofErr w:type="gramStart"/>
+      <w:r>
+        <w:rPr>
+          <w:sz w:val="24"/>
+          <w:szCs w:val="24"/>
+        </w:rPr>
+        <w:t>flex</w:t>
+      </w:r>
+      <w:proofErr w:type="spellEnd"/>
+      <w:proofErr w:type="gramEnd"/>
     </w:p>
     <w:p>
       <w:pPr>
@@ -1855,82 +2127,6 @@
     <w:p>
       <w:pPr>
         <w:jc w:val="center"/>
-        <w:rPr>
-          <w:rFonts w:ascii="Times New Roman" w:eastAsia="Times New Roman" w:hAnsi="Times New Roman" w:cs="Times New Roman"/>
-          <w:sz w:val="28"/>
-          <w:szCs w:val="28"/>
-          <w:lang w:eastAsia="pt-BR"/>
-        </w:rPr>
-      </w:pPr>
-    </w:p>
-    <w:p>
-      <w:pPr>
-        <w:jc w:val="center"/>
-        <w:rPr>
-          <w:rFonts w:ascii="Times New Roman" w:eastAsia="Times New Roman" w:hAnsi="Times New Roman" w:cs="Times New Roman"/>
-          <w:sz w:val="28"/>
-          <w:szCs w:val="28"/>
-          <w:lang w:eastAsia="pt-BR"/>
-        </w:rPr>
-      </w:pPr>
-    </w:p>
-    <w:p>
-      <w:pPr>
-        <w:jc w:val="center"/>
-        <w:rPr>
-          <w:rFonts w:ascii="Times New Roman" w:eastAsia="Times New Roman" w:hAnsi="Times New Roman" w:cs="Times New Roman"/>
-          <w:sz w:val="28"/>
-          <w:szCs w:val="28"/>
-          <w:lang w:eastAsia="pt-BR"/>
-        </w:rPr>
-      </w:pPr>
-    </w:p>
-    <w:p>
-      <w:pPr>
-        <w:jc w:val="center"/>
-        <w:rPr>
-          <w:rFonts w:ascii="Times New Roman" w:eastAsia="Times New Roman" w:hAnsi="Times New Roman" w:cs="Times New Roman"/>
-          <w:sz w:val="28"/>
-          <w:szCs w:val="28"/>
-          <w:lang w:eastAsia="pt-BR"/>
-        </w:rPr>
-      </w:pPr>
-    </w:p>
-    <w:p>
-      <w:pPr>
-        <w:jc w:val="center"/>
-        <w:rPr>
-          <w:rFonts w:ascii="Times New Roman" w:eastAsia="Times New Roman" w:hAnsi="Times New Roman" w:cs="Times New Roman"/>
-          <w:sz w:val="28"/>
-          <w:szCs w:val="28"/>
-          <w:lang w:eastAsia="pt-BR"/>
-        </w:rPr>
-      </w:pPr>
-    </w:p>
-    <w:p>
-      <w:pPr>
-        <w:jc w:val="center"/>
-        <w:rPr>
-          <w:rFonts w:ascii="Times New Roman" w:eastAsia="Times New Roman" w:hAnsi="Times New Roman" w:cs="Times New Roman"/>
-          <w:sz w:val="28"/>
-          <w:szCs w:val="28"/>
-          <w:lang w:eastAsia="pt-BR"/>
-        </w:rPr>
-      </w:pPr>
-    </w:p>
-    <w:p>
-      <w:pPr>
-        <w:jc w:val="center"/>
-        <w:rPr>
-          <w:rFonts w:ascii="Times New Roman" w:eastAsia="Times New Roman" w:hAnsi="Times New Roman" w:cs="Times New Roman"/>
-          <w:sz w:val="28"/>
-          <w:szCs w:val="28"/>
-          <w:lang w:eastAsia="pt-BR"/>
-        </w:rPr>
-      </w:pPr>
-    </w:p>
-    <w:p>
-      <w:pPr>
         <w:rPr>
           <w:rFonts w:ascii="Times New Roman" w:eastAsia="Times New Roman" w:hAnsi="Times New Roman" w:cs="Times New Roman"/>
           <w:sz w:val="28"/>
@@ -3092,7 +3288,6 @@
   <w:style w:type="character" w:default="1" w:styleId="Fontepargpadro">
     <w:name w:val="Default Paragraph Font"/>
     <w:uiPriority w:val="1"/>
-    <w:semiHidden/>
     <w:unhideWhenUsed/>
   </w:style>
   <w:style w:type="table" w:default="1" w:styleId="Tabelanormal">

</xml_diff>